<commit_message>
Minor errors corrected before final delivery.
</commit_message>
<xml_diff>
--- a/E1/66_E1_DIAGRAMAS.docx
+++ b/E1/66_E1_DIAGRAMAS.docx
@@ -12,6 +12,9 @@
         </w:rPr>
       </w:pPr>
       <w:r>
+        <w:rPr>
+          <w:noProof/>
+        </w:rPr>
         <mc:AlternateContent>
           <mc:Choice Requires="wpg">
             <w:drawing>
@@ -532,7 +535,7 @@
           </mc:Choice>
           <mc:Fallback>
             <w:pict>
-              <v:group w14:anchorId="0A8DE4DF" id="Group 5" o:spid="_x0000_s1026" style="position:absolute;margin-left:92.95pt;margin-top:22.05pt;width:336.75pt;height:596.35pt;z-index:251661824" coordsize="42767,75733" o:gfxdata="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">
+              <v:group w14:anchorId="0A8DE4DF" id="Group 5" o:spid="_x0000_s1026" style="position:absolute;margin-left:92.95pt;margin-top:22.05pt;width:336.75pt;height:596.35pt;z-index:251661824" coordsize="42767,75733" o:gfxdata="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">
                 <v:shapetype id="_x0000_t75" coordsize="21600,21600" o:spt="75" o:preferrelative="t" path="m@4@5l@4@11@9@11@9@5xe" filled="f" stroked="f">
                   <v:stroke joinstyle="miter"/>
                   <v:formulas>
@@ -552,14 +555,14 @@
                   <v:path o:extrusionok="f" gradientshapeok="t" o:connecttype="rect"/>
                   <o:lock v:ext="edit" aspectratio="t"/>
                 </v:shapetype>
-                <v:shape id="Picture 2" o:spid="_x0000_s1027" type="#_x0000_t75" alt="A blue shield with white letters&#10;&#10;Description automatically generated" style="position:absolute;left:14057;width:14700;height:17811;visibility:visible;mso-wrap-style:square" o:gfxdata="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">
+                <v:shape id="Picture 2" o:spid="_x0000_s1027" type="#_x0000_t75" alt="A blue shield with white letters&#10;&#10;Description automatically generated" style="position:absolute;left:14057;width:14700;height:17811;visibility:visible;mso-wrap-style:square" o:gfxdata="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">
                   <v:imagedata r:id="rId8" o:title="A blue shield with white letters&#10;&#10;Description automatically generated"/>
                 </v:shape>
                 <v:shapetype id="_x0000_t202" coordsize="21600,21600" o:spt="202" path="m,l,21600r21600,l21600,xe">
                   <v:stroke joinstyle="miter"/>
                   <v:path gradientshapeok="t" o:connecttype="rect"/>
                 </v:shapetype>
-                <v:shape id="Text Box 1" o:spid="_x0000_s1028" type="#_x0000_t202" style="position:absolute;left:1774;top:22518;width:39255;height:19387;visibility:visible;mso-wrap-style:square;v-text-anchor:top" o:gfxdata="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" fillcolor="white [3201]" stroked="f" strokeweight=".5pt">
+                <v:shape id="Text Box 1" o:spid="_x0000_s1028" type="#_x0000_t202" style="position:absolute;left:1774;top:22518;width:39255;height:19387;visibility:visible;mso-wrap-style:square;v-text-anchor:top" o:gfxdata="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" fillcolor="white [3201]" stroked="f" strokeweight=".5pt">
                   <v:textbox>
                     <w:txbxContent>
                       <w:p>
@@ -597,7 +600,7 @@
                     </w:txbxContent>
                   </v:textbox>
                 </v:shape>
-                <v:shape id="Text Box 1" o:spid="_x0000_s1029" type="#_x0000_t202" style="position:absolute;left:1774;top:44901;width:39255;height:8001;visibility:visible;mso-wrap-style:square;v-text-anchor:top" o:gfxdata="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" fillcolor="white [3201]" stroked="f" strokeweight=".5pt">
+                <v:shape id="Text Box 1" o:spid="_x0000_s1029" type="#_x0000_t202" style="position:absolute;left:1774;top:44901;width:39255;height:8001;visibility:visible;mso-wrap-style:square;v-text-anchor:top" o:gfxdata="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" fillcolor="white [3201]" stroked="f" strokeweight=".5pt">
                   <v:textbox>
                     <w:txbxContent>
                       <w:p>
@@ -639,7 +642,7 @@
                     </w:txbxContent>
                   </v:textbox>
                 </v:shape>
-                <v:shape id="Text Box 1" o:spid="_x0000_s1030" type="#_x0000_t202" style="position:absolute;top:62779;width:42767;height:12954;visibility:visible;mso-wrap-style:square;v-text-anchor:top" o:gfxdata="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" fillcolor="white [3201]" stroked="f" strokeweight=".5pt">
+                <v:shape id="Text Box 1" o:spid="_x0000_s1030" type="#_x0000_t202" style="position:absolute;top:62779;width:42767;height:12954;visibility:visible;mso-wrap-style:square;v-text-anchor:top" o:gfxdata="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" fillcolor="white [3201]" stroked="f" strokeweight=".5pt">
                   <v:textbox>
                     <w:txbxContent>
                       <w:tbl>
@@ -952,6 +955,7 @@
         <w:rPr>
           <w:b/>
           <w:bCs/>
+          <w:noProof/>
           <w:sz w:val="32"/>
           <w:szCs w:val="32"/>
         </w:rPr>
@@ -1061,27 +1065,64 @@
         </w:rPr>
       </w:pPr>
       <w:r>
+        <w:rPr>
+          <w:b/>
+          <w:bCs/>
+          <w:sz w:val="32"/>
+          <w:szCs w:val="32"/>
+        </w:rPr>
+        <w:t xml:space="preserve">Diagrama A3.1: Contexto do Negócio </w:t>
+      </w:r>
+      <w:proofErr w:type="spellStart"/>
+      <w:r>
+        <w:rPr>
+          <w:b/>
+          <w:bCs/>
+          <w:sz w:val="32"/>
+          <w:szCs w:val="32"/>
+        </w:rPr>
+        <w:t>BioBoxPlus</w:t>
+      </w:r>
+      <w:proofErr w:type="spellEnd"/>
+    </w:p>
+    <w:p>
+      <w:pPr>
+        <w:rPr>
+          <w:b/>
+          <w:bCs/>
+          <w:sz w:val="32"/>
+          <w:szCs w:val="32"/>
+        </w:rPr>
+      </w:pPr>
+      <w:r>
+        <w:rPr>
+          <w:b/>
+          <w:bCs/>
+          <w:noProof/>
+          <w:sz w:val="32"/>
+          <w:szCs w:val="32"/>
+        </w:rPr>
         <w:drawing>
-          <wp:anchor distT="0" distB="0" distL="114300" distR="114300" simplePos="0" relativeHeight="251668992" behindDoc="1" locked="0" layoutInCell="1" allowOverlap="1" wp14:anchorId="3B41BAAB" wp14:editId="6A5B178B">
+          <wp:anchor distT="0" distB="0" distL="114300" distR="114300" simplePos="0" relativeHeight="251706880" behindDoc="1" locked="0" layoutInCell="1" allowOverlap="1" wp14:anchorId="253969BC" wp14:editId="790D99ED">
             <wp:simplePos x="0" y="0"/>
-            <wp:positionH relativeFrom="margin">
-              <wp:align>center</wp:align>
+            <wp:positionH relativeFrom="column">
+              <wp:posOffset>-88900</wp:posOffset>
             </wp:positionH>
             <wp:positionV relativeFrom="paragraph">
-              <wp:posOffset>609821</wp:posOffset>
+              <wp:posOffset>315595</wp:posOffset>
             </wp:positionV>
-            <wp:extent cx="6281420" cy="3166745"/>
-            <wp:effectExtent l="0" t="0" r="5080" b="0"/>
+            <wp:extent cx="7027511" cy="3543300"/>
+            <wp:effectExtent l="0" t="0" r="0" b="0"/>
             <wp:wrapTight wrapText="bothSides">
               <wp:wrapPolygon edited="0">
                 <wp:start x="0" y="0"/>
-                <wp:lineTo x="0" y="21440"/>
-                <wp:lineTo x="21552" y="21440"/>
-                <wp:lineTo x="21552" y="0"/>
+                <wp:lineTo x="0" y="21523"/>
+                <wp:lineTo x="21549" y="21523"/>
+                <wp:lineTo x="21549" y="0"/>
                 <wp:lineTo x="0" y="0"/>
               </wp:wrapPolygon>
             </wp:wrapTight>
-            <wp:docPr id="2042269083" name="Picture 3" descr="A diagram of a software system&#10;&#10;Description automatically generated with medium confidence"/>
+            <wp:docPr id="7541648" name="Picture 5" descr="A diagram of a software company&#10;&#10;Description automatically generated"/>
             <wp:cNvGraphicFramePr>
               <a:graphicFrameLocks xmlns:a="http://schemas.openxmlformats.org/drawingml/2006/main" noChangeAspect="1"/>
             </wp:cNvGraphicFramePr>
@@ -1089,11 +1130,11 @@
               <a:graphicData uri="http://schemas.openxmlformats.org/drawingml/2006/picture">
                 <pic:pic xmlns:pic="http://schemas.openxmlformats.org/drawingml/2006/picture">
                   <pic:nvPicPr>
-                    <pic:cNvPr id="2042269083" name="Picture 3" descr="A diagram of a software system&#10;&#10;Description automatically generated with medium confidence"/>
+                    <pic:cNvPr id="7541648" name="Picture 5" descr="A diagram of a software company&#10;&#10;Description automatically generated"/>
                     <pic:cNvPicPr/>
                   </pic:nvPicPr>
                   <pic:blipFill>
-                    <a:blip r:embed="rId10">
+                    <a:blip r:embed="rId10" cstate="print">
                       <a:extLst>
                         <a:ext uri="{28A0092B-C50C-407E-A947-70E740481C1C}">
                           <a14:useLocalDpi xmlns:a14="http://schemas.microsoft.com/office/drawing/2010/main" val="0"/>
@@ -1107,7 +1148,7 @@
                   <pic:spPr>
                     <a:xfrm>
                       <a:off x="0" y="0"/>
-                      <a:ext cx="6281420" cy="3166745"/>
+                      <a:ext cx="7027511" cy="3543300"/>
                     </a:xfrm>
                     <a:prstGeom prst="rect">
                       <a:avLst/>
@@ -1116,55 +1157,15 @@
                 </pic:pic>
               </a:graphicData>
             </a:graphic>
-            <wp14:sizeRelH relativeFrom="margin">
+            <wp14:sizeRelH relativeFrom="page">
               <wp14:pctWidth>0</wp14:pctWidth>
             </wp14:sizeRelH>
-            <wp14:sizeRelV relativeFrom="margin">
+            <wp14:sizeRelV relativeFrom="page">
               <wp14:pctHeight>0</wp14:pctHeight>
             </wp14:sizeRelV>
           </wp:anchor>
         </w:drawing>
       </w:r>
-      <w:r>
-        <w:rPr>
-          <w:b/>
-          <w:bCs/>
-          <w:sz w:val="32"/>
-          <w:szCs w:val="32"/>
-        </w:rPr>
-        <w:t xml:space="preserve">Diagrama A3.1: Contexto do Negócio </w:t>
-      </w:r>
-      <w:proofErr w:type="spellStart"/>
-      <w:r>
-        <w:rPr>
-          <w:b/>
-          <w:bCs/>
-          <w:sz w:val="32"/>
-          <w:szCs w:val="32"/>
-        </w:rPr>
-        <w:t>BioBoxPlus</w:t>
-      </w:r>
-      <w:proofErr w:type="spellEnd"/>
-    </w:p>
-    <w:p>
-      <w:pPr>
-        <w:rPr>
-          <w:b/>
-          <w:bCs/>
-          <w:sz w:val="32"/>
-          <w:szCs w:val="32"/>
-        </w:rPr>
-      </w:pPr>
-    </w:p>
-    <w:p>
-      <w:pPr>
-        <w:rPr>
-          <w:b/>
-          <w:bCs/>
-          <w:sz w:val="32"/>
-          <w:szCs w:val="32"/>
-        </w:rPr>
-      </w:pPr>
     </w:p>
     <w:p>
       <w:pPr>
@@ -1237,6 +1238,7 @@
       </w:pPr>
       <w:r>
         <w:rPr>
+          <w:noProof/>
           <w:sz w:val="20"/>
           <w:szCs w:val="20"/>
         </w:rPr>
@@ -1352,6 +1354,7 @@
       </w:pPr>
       <w:r>
         <w:rPr>
+          <w:noProof/>
           <w:sz w:val="28"/>
           <w:szCs w:val="28"/>
         </w:rPr>
@@ -1544,6 +1547,9 @@
         </w:rPr>
       </w:pPr>
       <w:r>
+        <w:rPr>
+          <w:noProof/>
+        </w:rPr>
         <w:drawing>
           <wp:anchor distT="0" distB="0" distL="114300" distR="114300" simplePos="0" relativeHeight="251685376" behindDoc="0" locked="0" layoutInCell="1" allowOverlap="1" wp14:anchorId="3881C3F2" wp14:editId="5A68B216">
             <wp:simplePos x="0" y="0"/>
@@ -1618,6 +1624,7 @@
       </w:pPr>
       <w:r>
         <w:rPr>
+          <w:noProof/>
           <w:sz w:val="28"/>
           <w:szCs w:val="28"/>
         </w:rPr>
@@ -2189,6 +2196,7 @@
       </w:pPr>
       <w:r>
         <w:rPr>
+          <w:noProof/>
           <w:sz w:val="20"/>
           <w:szCs w:val="20"/>
         </w:rPr>
@@ -2554,6 +2562,7 @@
         <w:rPr>
           <w:b/>
           <w:bCs/>
+          <w:noProof/>
           <w:sz w:val="28"/>
           <w:szCs w:val="28"/>
         </w:rPr>
@@ -2687,6 +2696,7 @@
         <w:rPr>
           <w:b/>
           <w:bCs/>
+          <w:noProof/>
           <w:sz w:val="28"/>
           <w:szCs w:val="28"/>
         </w:rPr>
@@ -2809,6 +2819,7 @@
         <w:rPr>
           <w:b/>
           <w:bCs/>
+          <w:noProof/>
           <w:sz w:val="28"/>
           <w:szCs w:val="28"/>
         </w:rPr>
@@ -2934,6 +2945,7 @@
         <w:rPr>
           <w:b/>
           <w:bCs/>
+          <w:noProof/>
           <w:sz w:val="28"/>
           <w:szCs w:val="28"/>
         </w:rPr>
@@ -2997,6 +3009,7 @@
         <w:rPr>
           <w:b/>
           <w:bCs/>
+          <w:noProof/>
           <w:sz w:val="28"/>
           <w:szCs w:val="28"/>
         </w:rPr>
@@ -3083,7 +3096,7 @@
           </mc:Choice>
           <mc:Fallback>
             <w:pict>
-              <v:shape w14:anchorId="072C6BF1" id="Text Box 6" o:spid="_x0000_s1031" type="#_x0000_t202" style="position:absolute;margin-left:259pt;margin-top:293.3pt;width:418.15pt;height:27.4pt;rotation:90;z-index:251705856;visibility:visible;mso-wrap-style:square;mso-width-percent:0;mso-height-percent:0;mso-wrap-distance-left:9pt;mso-wrap-distance-top:0;mso-wrap-distance-right:9pt;mso-wrap-distance-bottom:0;mso-position-horizontal:absolute;mso-position-horizontal-relative:text;mso-position-vertical:absolute;mso-position-vertical-relative:text;mso-width-percent:0;mso-height-percent:0;mso-width-relative:margin;mso-height-relative:margin;v-text-anchor:top" o:gfxdata="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" filled="f" stroked="f" strokeweight=".5pt">
+              <v:shape w14:anchorId="072C6BF1" id="Text Box 6" o:spid="_x0000_s1031" type="#_x0000_t202" style="position:absolute;margin-left:259pt;margin-top:293.3pt;width:418.15pt;height:27.4pt;rotation:90;z-index:251705856;visibility:visible;mso-wrap-style:square;mso-width-percent:0;mso-height-percent:0;mso-wrap-distance-left:9pt;mso-wrap-distance-top:0;mso-wrap-distance-right:9pt;mso-wrap-distance-bottom:0;mso-position-horizontal:absolute;mso-position-horizontal-relative:text;mso-position-vertical:absolute;mso-position-vertical-relative:text;mso-width-percent:0;mso-height-percent:0;mso-width-relative:margin;mso-height-relative:margin;v-text-anchor:top" o:gfxdata="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" filled="f" stroked="f" strokeweight=".5pt">
                 <v:textbox>
                   <w:txbxContent>
                     <w:p>
@@ -3142,6 +3155,7 @@
         <w:rPr>
           <w:b/>
           <w:bCs/>
+          <w:noProof/>
           <w:sz w:val="28"/>
           <w:szCs w:val="28"/>
         </w:rPr>
@@ -3217,7 +3231,52 @@
           <w:sz w:val="28"/>
           <w:szCs w:val="28"/>
         </w:rPr>
-        <w:t>Diagrama B2.1: Diagrama de colaboração do processo de Pedido de Execução</w:t>
+        <w:t xml:space="preserve">Diagrama B2.1: Diagrama de colaboração do </w:t>
+      </w:r>
+      <w:r>
+        <w:rPr>
+          <w:b/>
+          <w:bCs/>
+          <w:sz w:val="28"/>
+          <w:szCs w:val="28"/>
+        </w:rPr>
+        <w:t>Pr</w:t>
+      </w:r>
+      <w:r>
+        <w:rPr>
+          <w:b/>
+          <w:bCs/>
+          <w:sz w:val="28"/>
+          <w:szCs w:val="28"/>
+        </w:rPr>
+        <w:t xml:space="preserve">ocesso </w:t>
+      </w:r>
+      <w:r>
+        <w:rPr>
+          <w:b/>
+          <w:bCs/>
+          <w:sz w:val="28"/>
+          <w:szCs w:val="28"/>
+        </w:rPr>
+        <w:t>de Execução</w:t>
+      </w:r>
+      <w:r>
+        <w:rPr>
+          <w:b/>
+          <w:bCs/>
+          <w:sz w:val="28"/>
+          <w:szCs w:val="28"/>
+        </w:rPr>
+        <w:t xml:space="preserve"> </w:t>
+      </w:r>
+      <w:r>
+        <w:rPr>
+          <w:b/>
+          <w:bCs/>
+          <w:sz w:val="28"/>
+          <w:szCs w:val="28"/>
+        </w:rPr>
+        <w:t xml:space="preserve">de Pedido </w:t>
       </w:r>
     </w:p>
     <w:sectPr>

</xml_diff>